<commit_message>
edits before hy and skme sign off
</commit_message>
<xml_diff>
--- a/analysis/manuscript/CoverLetter.docx
+++ b/analysis/manuscript/CoverLetter.docx
@@ -164,7 +164,19 @@
         <w:rPr>
           <w:rFonts w:asciiTheme="majorHAnsi" w:eastAsia="Times New Roman" w:hAnsiTheme="majorHAnsi" w:cstheme="majorHAnsi"/>
         </w:rPr>
-        <w:t xml:space="preserve"> We note that this manuscript is currently posted as a preprint on </w:t>
+        <w:t xml:space="preserve"> </w:t>
+      </w:r>
+      <w:r>
+        <w:rPr>
+          <w:rFonts w:asciiTheme="majorHAnsi" w:eastAsia="Times New Roman" w:hAnsiTheme="majorHAnsi" w:cstheme="majorHAnsi"/>
+        </w:rPr>
+        <w:t xml:space="preserve">Please </w:t>
+      </w:r>
+      <w:r>
+        <w:rPr>
+          <w:rFonts w:asciiTheme="majorHAnsi" w:eastAsia="Times New Roman" w:hAnsiTheme="majorHAnsi" w:cstheme="majorHAnsi"/>
+        </w:rPr>
+        <w:t xml:space="preserve">note that this manuscript is currently posted as a preprint on </w:t>
       </w:r>
       <w:proofErr w:type="spellStart"/>
       <w:r>
@@ -490,7 +502,13 @@
         <w:rPr>
           <w:rFonts w:asciiTheme="majorHAnsi" w:eastAsia="Times New Roman" w:hAnsiTheme="majorHAnsi" w:cstheme="majorHAnsi"/>
         </w:rPr>
-        <w:t xml:space="preserve">Here, we </w:t>
+        <w:t>We</w:t>
+      </w:r>
+      <w:r>
+        <w:rPr>
+          <w:rFonts w:asciiTheme="majorHAnsi" w:eastAsia="Times New Roman" w:hAnsiTheme="majorHAnsi" w:cstheme="majorHAnsi"/>
+        </w:rPr>
+        <w:t xml:space="preserve"> </w:t>
       </w:r>
       <w:r>
         <w:rPr>

</xml_diff>